<commit_message>
Merubah BAB I dan BAB II serta menambah referensi jurnal
</commit_message>
<xml_diff>
--- a/BAB 1.docx
+++ b/BAB 1.docx
@@ -230,7 +230,25 @@
           <w:lang w:val="en-US"/>
         </w:rPr>
         <w:lastRenderedPageBreak/>
-        <w:t xml:space="preserve">Fenomen ini terjadi karena disahkannya Undang-Undang No 6 Tahun 2014. Peristiwa ini dicatat dalam lembaran Negar Republik Indonesia tahun 2014 nomor 7. Beberapa Desa yang penulis datangi dan </w:t>
+        <w:t>Fenomen ini terjadi karena disahkannya Undang-Undang No 6 Tahun 2014. Peristiwa ini dicatat dalam lembaran Negar Republik Indonesia tahun 2014 nomo</w:t>
+      </w:r>
+      <w:r>
+        <w:rPr>
+          <w:rFonts w:ascii="Times New Roman" w:hAnsi="Times New Roman" w:cs="Times New Roman"/>
+          <w:sz w:val="24"/>
+          <w:szCs w:val="24"/>
+          <w:lang w:val="en-US"/>
+        </w:rPr>
+        <w:t xml:space="preserve">r 7. Beberapa Desa yang </w:t>
+      </w:r>
+      <w:r>
+        <w:rPr>
+          <w:rFonts w:ascii="Times New Roman" w:hAnsi="Times New Roman" w:cs="Times New Roman"/>
+          <w:sz w:val="24"/>
+          <w:szCs w:val="24"/>
+          <w:lang w:val="en-US"/>
+        </w:rPr>
+        <w:t xml:space="preserve">datangi dan </w:t>
       </w:r>
       <w:r>
         <w:rPr>
@@ -1356,8 +1374,17 @@
           <w:rFonts w:ascii="Times New Roman" w:hAnsi="Times New Roman" w:cs="Times New Roman"/>
           <w:sz w:val="24"/>
           <w:szCs w:val="24"/>
-        </w:rPr>
-        <w:t xml:space="preserve">Penulis hanya melakukan penelitian di bagian </w:t>
+          <w:lang w:val="en-US"/>
+        </w:rPr>
+        <w:t>Perancangan</w:t>
+      </w:r>
+      <w:r>
+        <w:rPr>
+          <w:rFonts w:ascii="Times New Roman" w:hAnsi="Times New Roman" w:cs="Times New Roman"/>
+          <w:sz w:val="24"/>
+          <w:szCs w:val="24"/>
+        </w:rPr>
+        <w:t xml:space="preserve"> hanya melakukan penelitian di bagian </w:t>
       </w:r>
       <w:r>
         <w:rPr>
@@ -3054,8 +3081,43 @@
           <w:szCs w:val="24"/>
           <w:lang w:val="en-US"/>
         </w:rPr>
-        <w:t xml:space="preserve"> kepada narasumber bersangkutan yang bertempat di kantor desa Cilame yang beralamat  Jl. Galudra No. 37 dan di kantor desa Gadobangkong yang beralamat Jl. Raya </w:t>
-      </w:r>
+        <w:t xml:space="preserve"> kepada narasumber bersangkutan yang</w:t>
+      </w:r>
+      <w:r>
+        <w:rPr>
+          <w:rFonts w:ascii="Times New Roman" w:hAnsi="Times New Roman" w:cs="Times New Roman"/>
+          <w:sz w:val="24"/>
+          <w:szCs w:val="24"/>
+          <w:lang w:val="en-US"/>
+        </w:rPr>
+        <w:t xml:space="preserve"> dilangsungan dan dilaksanakan di beberapa tempat, yaitu:</w:t>
+      </w:r>
+      <w:r>
+        <w:rPr>
+          <w:rFonts w:ascii="Times New Roman" w:hAnsi="Times New Roman" w:cs="Times New Roman"/>
+          <w:sz w:val="24"/>
+          <w:szCs w:val="24"/>
+          <w:lang w:val="en-US"/>
+        </w:rPr>
+        <w:t xml:space="preserve"> </w:t>
+      </w:r>
+    </w:p>
+    <w:p>
+      <w:pPr>
+        <w:pStyle w:val="ListParagraph"/>
+        <w:numPr>
+          <w:ilvl w:val="0"/>
+          <w:numId w:val="11"/>
+        </w:numPr>
+        <w:spacing w:line="480" w:lineRule="auto"/>
+        <w:jc w:val="both"/>
+        <w:rPr>
+          <w:rFonts w:ascii="Times New Roman" w:hAnsi="Times New Roman" w:cs="Times New Roman"/>
+          <w:sz w:val="24"/>
+          <w:szCs w:val="24"/>
+          <w:lang w:val="en-US"/>
+        </w:rPr>
+      </w:pPr>
       <w:r>
         <w:rPr>
           <w:rFonts w:ascii="Times New Roman" w:hAnsi="Times New Roman" w:cs="Times New Roman"/>
@@ -3064,7 +3126,55 @@
           <w:lang w:val="en-US"/>
         </w:rPr>
         <w:lastRenderedPageBreak/>
-        <w:t>Gadobangkong No. 30. Penelitian ini berlangsung sejak tanggal 12 Agustus 2019 – sampai dengan selesai.</w:t>
+        <w:t>Kantor Desa Cilame yang beralamat di Jl. Galudra No. 37</w:t>
+      </w:r>
+    </w:p>
+    <w:p>
+      <w:pPr>
+        <w:pStyle w:val="ListParagraph"/>
+        <w:numPr>
+          <w:ilvl w:val="0"/>
+          <w:numId w:val="11"/>
+        </w:numPr>
+        <w:spacing w:line="480" w:lineRule="auto"/>
+        <w:jc w:val="both"/>
+        <w:rPr>
+          <w:rFonts w:ascii="Times New Roman" w:hAnsi="Times New Roman" w:cs="Times New Roman"/>
+          <w:sz w:val="24"/>
+          <w:szCs w:val="24"/>
+          <w:lang w:val="en-US"/>
+        </w:rPr>
+      </w:pPr>
+      <w:r>
+        <w:rPr>
+          <w:rFonts w:ascii="Times New Roman" w:hAnsi="Times New Roman" w:cs="Times New Roman"/>
+          <w:sz w:val="24"/>
+          <w:szCs w:val="24"/>
+          <w:lang w:val="en-US"/>
+        </w:rPr>
+        <w:t>Kantor Desa Gadobangkong yang beralamat Jl. Raya Gadobangkong No. 30</w:t>
+      </w:r>
+    </w:p>
+    <w:p>
+      <w:pPr>
+        <w:spacing w:line="480" w:lineRule="auto"/>
+        <w:ind w:left="-6" w:firstLine="432"/>
+        <w:jc w:val="both"/>
+        <w:rPr>
+          <w:rFonts w:ascii="Times New Roman" w:hAnsi="Times New Roman" w:cs="Times New Roman"/>
+          <w:sz w:val="24"/>
+          <w:szCs w:val="24"/>
+          <w:lang w:val="en-US"/>
+        </w:rPr>
+      </w:pPr>
+      <w:r>
+        <w:rPr>
+          <w:rFonts w:ascii="Times New Roman" w:hAnsi="Times New Roman" w:cs="Times New Roman"/>
+          <w:sz w:val="24"/>
+          <w:szCs w:val="24"/>
+          <w:lang w:val="en-US"/>
+        </w:rPr>
+        <w:t>Penelitian ini berlangsung sejak tanggal 12 Agustus 2019 – sampai dengan selesai.</w:t>
       </w:r>
     </w:p>
     <w:p>
@@ -3143,19 +3253,13 @@
         <w:rPr>
           <w:szCs w:val="24"/>
         </w:rPr>
-        <w:t>ini, penulis</w:t>
-      </w:r>
-      <w:r>
-        <w:rPr>
-          <w:szCs w:val="24"/>
-        </w:rPr>
-        <w:t xml:space="preserve"> </w:t>
-      </w:r>
-      <w:r>
-        <w:rPr>
-          <w:szCs w:val="24"/>
-        </w:rPr>
-        <w:t>membagi</w:t>
+        <w:t xml:space="preserve">ini, </w:t>
+      </w:r>
+      <w:r>
+        <w:rPr>
+          <w:szCs w:val="24"/>
+        </w:rPr>
+        <w:t>terbagi menjadi beberapa</w:t>
       </w:r>
       <w:r>
         <w:rPr>
@@ -3227,7 +3331,19 @@
         <w:rPr>
           <w:szCs w:val="24"/>
         </w:rPr>
-        <w:t>sebagaiberikut :</w:t>
+        <w:t>sebagai</w:t>
+      </w:r>
+      <w:r>
+        <w:rPr>
+          <w:szCs w:val="24"/>
+        </w:rPr>
+        <w:t xml:space="preserve"> </w:t>
+      </w:r>
+      <w:r>
+        <w:rPr>
+          <w:szCs w:val="24"/>
+        </w:rPr>
+        <w:t>berikut :</w:t>
       </w:r>
     </w:p>
     <w:p>
@@ -3777,6 +3893,26 @@
         <w:ind w:left="360"/>
         <w:rPr>
           <w:szCs w:val="24"/>
+        </w:rPr>
+      </w:pPr>
+    </w:p>
+    <w:p>
+      <w:pPr>
+        <w:pStyle w:val="Isi"/>
+        <w:spacing w:line="480" w:lineRule="auto"/>
+        <w:ind w:left="360"/>
+        <w:rPr>
+          <w:szCs w:val="24"/>
+        </w:rPr>
+      </w:pPr>
+    </w:p>
+    <w:p>
+      <w:pPr>
+        <w:pStyle w:val="Isi"/>
+        <w:spacing w:line="480" w:lineRule="auto"/>
+        <w:ind w:left="360"/>
+        <w:rPr>
+          <w:szCs w:val="24"/>
           <w:lang w:val="id-ID"/>
         </w:rPr>
       </w:pPr>
@@ -3784,6 +3920,7 @@
         <w:rPr>
           <w:szCs w:val="24"/>
         </w:rPr>
+        <w:lastRenderedPageBreak/>
         <w:t xml:space="preserve">BAB </w:t>
       </w:r>
       <w:r>
@@ -3942,21 +4079,10 @@
           <w:szCs w:val="24"/>
         </w:rPr>
       </w:pPr>
-    </w:p>
-    <w:p>
-      <w:pPr>
-        <w:pStyle w:val="Isi"/>
-        <w:spacing w:line="480" w:lineRule="auto"/>
-        <w:ind w:left="360"/>
-        <w:rPr>
-          <w:szCs w:val="24"/>
-        </w:rPr>
-      </w:pPr>
-      <w:r>
-        <w:rPr>
-          <w:szCs w:val="24"/>
-        </w:rPr>
-        <w:lastRenderedPageBreak/>
+      <w:r>
+        <w:rPr>
+          <w:szCs w:val="24"/>
+        </w:rPr>
         <w:t xml:space="preserve">BAB </w:t>
       </w:r>
       <w:r>
@@ -4245,7 +4371,7 @@
             <w:rPr>
               <w:noProof/>
             </w:rPr>
-            <w:t>7</w:t>
+            <w:t>8</w:t>
           </w:r>
         </w:fldSimple>
       </w:p>
@@ -5221,6 +5347,92 @@
       <w:lvlJc w:val="right"/>
       <w:pPr>
         <w:ind w:left="6480" w:hanging="180"/>
+      </w:pPr>
+    </w:lvl>
+  </w:abstractNum>
+  <w:abstractNum w:abstractNumId="10">
+    <w:nsid w:val="6E3D79AD"/>
+    <w:multiLevelType w:val="hybridMultilevel"/>
+    <w:tmpl w:val="83363B32"/>
+    <w:lvl w:ilvl="0" w:tplc="0409000F">
+      <w:start w:val="1"/>
+      <w:numFmt w:val="decimal"/>
+      <w:lvlText w:val="%1."/>
+      <w:lvlJc w:val="left"/>
+      <w:pPr>
+        <w:ind w:left="1146" w:hanging="360"/>
+      </w:pPr>
+    </w:lvl>
+    <w:lvl w:ilvl="1" w:tplc="04090019" w:tentative="1">
+      <w:start w:val="1"/>
+      <w:numFmt w:val="lowerLetter"/>
+      <w:lvlText w:val="%2."/>
+      <w:lvlJc w:val="left"/>
+      <w:pPr>
+        <w:ind w:left="1866" w:hanging="360"/>
+      </w:pPr>
+    </w:lvl>
+    <w:lvl w:ilvl="2" w:tplc="0409001B" w:tentative="1">
+      <w:start w:val="1"/>
+      <w:numFmt w:val="lowerRoman"/>
+      <w:lvlText w:val="%3."/>
+      <w:lvlJc w:val="right"/>
+      <w:pPr>
+        <w:ind w:left="2586" w:hanging="180"/>
+      </w:pPr>
+    </w:lvl>
+    <w:lvl w:ilvl="3" w:tplc="0409000F" w:tentative="1">
+      <w:start w:val="1"/>
+      <w:numFmt w:val="decimal"/>
+      <w:lvlText w:val="%4."/>
+      <w:lvlJc w:val="left"/>
+      <w:pPr>
+        <w:ind w:left="3306" w:hanging="360"/>
+      </w:pPr>
+    </w:lvl>
+    <w:lvl w:ilvl="4" w:tplc="04090019" w:tentative="1">
+      <w:start w:val="1"/>
+      <w:numFmt w:val="lowerLetter"/>
+      <w:lvlText w:val="%5."/>
+      <w:lvlJc w:val="left"/>
+      <w:pPr>
+        <w:ind w:left="4026" w:hanging="360"/>
+      </w:pPr>
+    </w:lvl>
+    <w:lvl w:ilvl="5" w:tplc="0409001B" w:tentative="1">
+      <w:start w:val="1"/>
+      <w:numFmt w:val="lowerRoman"/>
+      <w:lvlText w:val="%6."/>
+      <w:lvlJc w:val="right"/>
+      <w:pPr>
+        <w:ind w:left="4746" w:hanging="180"/>
+      </w:pPr>
+    </w:lvl>
+    <w:lvl w:ilvl="6" w:tplc="0409000F" w:tentative="1">
+      <w:start w:val="1"/>
+      <w:numFmt w:val="decimal"/>
+      <w:lvlText w:val="%7."/>
+      <w:lvlJc w:val="left"/>
+      <w:pPr>
+        <w:ind w:left="5466" w:hanging="360"/>
+      </w:pPr>
+    </w:lvl>
+    <w:lvl w:ilvl="7" w:tplc="04090019" w:tentative="1">
+      <w:start w:val="1"/>
+      <w:numFmt w:val="lowerLetter"/>
+      <w:lvlText w:val="%8."/>
+      <w:lvlJc w:val="left"/>
+      <w:pPr>
+        <w:ind w:left="6186" w:hanging="360"/>
+      </w:pPr>
+    </w:lvl>
+    <w:lvl w:ilvl="8" w:tplc="0409001B" w:tentative="1">
+      <w:start w:val="1"/>
+      <w:numFmt w:val="lowerRoman"/>
+      <w:lvlText w:val="%9."/>
+      <w:lvlJc w:val="right"/>
+      <w:pPr>
+        <w:ind w:left="6906" w:hanging="180"/>
       </w:pPr>
     </w:lvl>
   </w:abstractNum>
@@ -5253,6 +5465,9 @@
   </w:num>
   <w:num w:numId="10">
     <w:abstractNumId w:val="0"/>
+  </w:num>
+  <w:num w:numId="11">
+    <w:abstractNumId w:val="10"/>
   </w:num>
 </w:numbering>
 </file>
@@ -5860,7 +6075,7 @@
   <a:extraClrSchemeLst/>
   <a:extLst>
     <a:ext uri="{05A4C25C-085E-4340-85A3-A5531E510DB2}">
-      <thm15:themeFamily xmlns:thm15="http://schemas.microsoft.com/office/thememl/2012/main" xmlns="" name="Office Theme" id="{62F939B6-93AF-4DB8-9C6B-D6C7DFDC589F}" vid="{4A3C46E8-61CC-4603-A589-7422A47A8E4A}"/>
+      <thm15:themeFamily xmlns="" xmlns:thm15="http://schemas.microsoft.com/office/thememl/2012/main" name="Office Theme" id="{62F939B6-93AF-4DB8-9C6B-D6C7DFDC589F}" vid="{4A3C46E8-61CC-4603-A589-7422A47A8E4A}"/>
     </a:ext>
   </a:extLst>
 </a:theme>

</xml_diff>

<commit_message>
Menambah BAB 3 dan drawing flomap, struktur organisasi
</commit_message>
<xml_diff>
--- a/BAB 1.docx
+++ b/BAB 1.docx
@@ -2710,6 +2710,55 @@
           <w:szCs w:val="24"/>
         </w:rPr>
         <w:t>angkat Lunak Waterfall Model</w:t>
+      </w:r>
+      <w:r>
+        <w:rPr>
+          <w:rFonts w:ascii="Times New Roman" w:hAnsi="Times New Roman" w:cs="Times New Roman"/>
+          <w:sz w:val="24"/>
+          <w:szCs w:val="24"/>
+          <w:lang w:val="en-US"/>
+        </w:rPr>
+        <w:t xml:space="preserve"> </w:t>
+      </w:r>
+      <w:r>
+        <w:rPr>
+          <w:rFonts w:ascii="Times New Roman" w:hAnsi="Times New Roman" w:cs="Times New Roman"/>
+          <w:b/>
+          <w:sz w:val="24"/>
+          <w:szCs w:val="24"/>
+          <w:lang w:val="en-US"/>
+        </w:rPr>
+        <w:t>[</w:t>
+      </w:r>
+      <w:r>
+        <w:rPr>
+          <w:rFonts w:ascii="Times New Roman" w:hAnsi="Times New Roman" w:cs="Times New Roman"/>
+          <w:b/>
+          <w:sz w:val="24"/>
+          <w:szCs w:val="24"/>
+          <w:lang w:val="en-US"/>
+        </w:rPr>
+        <w:t>1</w:t>
+      </w:r>
+      <w:r>
+        <w:rPr>
+          <w:rFonts w:ascii="Times New Roman" w:hAnsi="Times New Roman" w:cs="Times New Roman"/>
+          <w:b/>
+          <w:sz w:val="24"/>
+          <w:szCs w:val="24"/>
+          <w:lang w:val="en-US"/>
+        </w:rPr>
+        <w:t>1</w:t>
+      </w:r>
+      <w:r>
+        <w:rPr>
+          <w:rFonts w:ascii="Times New Roman" w:hAnsi="Times New Roman" w:cs="Times New Roman"/>
+          <w:b/>
+          <w:sz w:val="24"/>
+          <w:szCs w:val="24"/>
+          <w:lang w:val="en-US"/>
+        </w:rPr>
+        <w:t>]</w:t>
       </w:r>
       <w:r>
         <w:rPr>
@@ -4371,7 +4420,7 @@
             <w:rPr>
               <w:noProof/>
             </w:rPr>
-            <w:t>8</w:t>
+            <w:t>5</w:t>
           </w:r>
         </w:fldSimple>
       </w:p>

</xml_diff>

<commit_message>
Add Abstrak and modify BAB 1
</commit_message>
<xml_diff>
--- a/BAB 1.docx
+++ b/BAB 1.docx
@@ -230,7 +230,25 @@
           <w:lang w:val="en-US"/>
         </w:rPr>
         <w:lastRenderedPageBreak/>
-        <w:t>Fenomen ini terjadi karena disahkannya Undang-Undang No 6 Tahun 2014. Peristiwa ini dicatat dalam lembaran Negar Republik Indonesia tahun 2014 nomo</w:t>
+        <w:t>Fenomen</w:t>
+      </w:r>
+      <w:r>
+        <w:rPr>
+          <w:rFonts w:ascii="Times New Roman" w:hAnsi="Times New Roman" w:cs="Times New Roman"/>
+          <w:sz w:val="24"/>
+          <w:szCs w:val="24"/>
+          <w:lang w:val="en-US"/>
+        </w:rPr>
+        <w:t>a</w:t>
+      </w:r>
+      <w:r>
+        <w:rPr>
+          <w:rFonts w:ascii="Times New Roman" w:hAnsi="Times New Roman" w:cs="Times New Roman"/>
+          <w:sz w:val="24"/>
+          <w:szCs w:val="24"/>
+          <w:lang w:val="en-US"/>
+        </w:rPr>
+        <w:t xml:space="preserve"> ini terjadi karena disahkannya Undang-Undang No 6 Tahun 2014. Peristiwa ini dicatat dalam lembaran Negar Republik Indonesia tahun 2014 nomo</w:t>
       </w:r>
       <w:r>
         <w:rPr>
@@ -4420,7 +4438,7 @@
             <w:rPr>
               <w:noProof/>
             </w:rPr>
-            <w:t>8</w:t>
+            <w:t>5</w:t>
           </w:r>
         </w:fldSimple>
       </w:p>
@@ -6124,7 +6142,7 @@
   <a:extraClrSchemeLst/>
   <a:extLst>
     <a:ext uri="{05A4C25C-085E-4340-85A3-A5531E510DB2}">
-      <thm15:themeFamily xmlns="" xmlns:thm15="http://schemas.microsoft.com/office/thememl/2012/main" name="Office Theme" id="{62F939B6-93AF-4DB8-9C6B-D6C7DFDC589F}" vid="{4A3C46E8-61CC-4603-A589-7422A47A8E4A}"/>
+      <thm15:themeFamily xmlns:thm15="http://schemas.microsoft.com/office/thememl/2012/main" xmlns="" name="Office Theme" id="{62F939B6-93AF-4DB8-9C6B-D6C7DFDC589F}" vid="{4A3C46E8-61CC-4603-A589-7422A47A8E4A}"/>
     </a:ext>
   </a:extLst>
 </a:theme>

</xml_diff>